<commit_message>
Changed document heading to title case
</commit_message>
<xml_diff>
--- a/assignments/lesson-4/Website Planning Document.docx
+++ b/assignments/lesson-4/Website Planning Document.docx
@@ -2,8 +2,6 @@
 <file path=word/document.xml><?xml version="1.0" encoding="utf-8"?>
 <w:document xmlns:wpc="http://schemas.microsoft.com/office/word/2010/wordprocessingCanvas" xmlns:cx="http://schemas.microsoft.com/office/drawing/2014/chartex" xmlns:cx1="http://schemas.microsoft.com/office/drawing/2015/9/8/chartex" xmlns:cx2="http://schemas.microsoft.com/office/drawing/2015/10/21/chartex" xmlns:cx3="http://schemas.microsoft.com/office/drawing/2016/5/9/chartex" xmlns:cx4="http://schemas.microsoft.com/office/drawing/2016/5/10/chartex" xmlns:cx5="http://schemas.microsoft.com/office/drawing/2016/5/11/chartex" xmlns:cx6="http://schemas.microsoft.com/office/drawing/2016/5/12/chartex" xmlns:cx7="http://schemas.microsoft.com/office/drawing/2016/5/13/chartex" xmlns:cx8="http://schemas.microsoft.com/office/drawing/2016/5/14/chartex" xmlns:mc="http://schemas.openxmlformats.org/markup-compatibility/2006" xmlns:aink="http://schemas.microsoft.com/office/drawing/2016/ink" xmlns:am3d="http://schemas.microsoft.com/office/drawing/2017/model3d" xmlns:o="urn:schemas-microsoft-com:office:office" xmlns:r="http://schemas.openxmlformats.org/officeDocument/2006/relationships" xmlns:m="http://schemas.openxmlformats.org/officeDocument/2006/math" xmlns:v="urn:schemas-microsoft-com:vml" xmlns:wp14="http://schemas.microsoft.com/office/word/2010/wordprocessingDrawing" xmlns:wp="http://schemas.openxmlformats.org/drawingml/2006/wordprocessingDrawing" xmlns:w10="urn:schemas-microsoft-com:office:word" xmlns:w="http://schemas.openxmlformats.org/wordprocessingml/2006/main" xmlns:w14="http://schemas.microsoft.com/office/word/2010/wordml" xmlns:w15="http://schemas.microsoft.com/office/word/2012/wordml" xmlns:w16cid="http://schemas.microsoft.com/office/word/2016/wordml/cid" xmlns:w16se="http://schemas.microsoft.com/office/word/2015/wordml/symex" xmlns:wpg="http://schemas.microsoft.com/office/word/2010/wordprocessingGroup" xmlns:wpi="http://schemas.microsoft.com/office/word/2010/wordprocessingInk" xmlns:wne="http://schemas.microsoft.com/office/word/2006/wordml" xmlns:wps="http://schemas.microsoft.com/office/word/2010/wordprocessingShape" mc:Ignorable="w14 w15 w16se w16cid wp14">
   <w:body>
-    <w:bookmarkStart w:id="0" w:name="_GoBack" w:displacedByCustomXml="next"/>
-    <w:bookmarkEnd w:id="0" w:displacedByCustomXml="next"/>
     <w:sdt>
       <w:sdtPr>
         <w:rPr>
@@ -125,7 +123,27 @@
                                         <w:sz w:val="64"/>
                                         <w:szCs w:val="64"/>
                                       </w:rPr>
-                                      <w:t>THe weather Site Project</w:t>
+                                      <w:t>T</w:t>
+                                    </w:r>
+                                    <w:r>
+                                      <w:rPr>
+                                        <w:rFonts w:asciiTheme="majorHAnsi" w:eastAsiaTheme="majorEastAsia" w:hAnsiTheme="majorHAnsi" w:cstheme="majorBidi"/>
+                                        <w:caps/>
+                                        <w:color w:val="8496B0" w:themeColor="text2" w:themeTint="99"/>
+                                        <w:sz w:val="64"/>
+                                        <w:szCs w:val="64"/>
+                                      </w:rPr>
+                                      <w:t>h</w:t>
+                                    </w:r>
+                                    <w:r>
+                                      <w:rPr>
+                                        <w:rFonts w:asciiTheme="majorHAnsi" w:eastAsiaTheme="majorEastAsia" w:hAnsiTheme="majorHAnsi" w:cstheme="majorBidi"/>
+                                        <w:caps/>
+                                        <w:color w:val="8496B0" w:themeColor="text2" w:themeTint="99"/>
+                                        <w:sz w:val="64"/>
+                                        <w:szCs w:val="64"/>
+                                      </w:rPr>
+                                      <w:t>e weather Site Project</w:t>
                                     </w:r>
                                   </w:p>
                                 </w:sdtContent>
@@ -192,7 +210,7 @@
               </mc:Choice>
               <mc:Fallback>
                 <w:pict>
-                  <v:shapetype id="_x0000_t202" coordsize="21600,21600" o:spt="202" path="m,l,21600r21600,l21600,xe">
+                  <v:shapetype w14:anchorId="1CA3A820" id="_x0000_t202" coordsize="21600,21600" o:spt="202" path="m,l,21600r21600,l21600,xe">
                     <v:stroke joinstyle="miter"/>
                     <v:path gradientshapeok="t" o:connecttype="rect"/>
                   </v:shapetype>
@@ -240,7 +258,27 @@
                                   <w:sz w:val="64"/>
                                   <w:szCs w:val="64"/>
                                 </w:rPr>
-                                <w:t>THe weather Site Project</w:t>
+                                <w:t>T</w:t>
+                              </w:r>
+                              <w:r>
+                                <w:rPr>
+                                  <w:rFonts w:asciiTheme="majorHAnsi" w:eastAsiaTheme="majorEastAsia" w:hAnsiTheme="majorHAnsi" w:cstheme="majorBidi"/>
+                                  <w:caps/>
+                                  <w:color w:val="8496B0" w:themeColor="text2" w:themeTint="99"/>
+                                  <w:sz w:val="64"/>
+                                  <w:szCs w:val="64"/>
+                                </w:rPr>
+                                <w:t>h</w:t>
+                              </w:r>
+                              <w:r>
+                                <w:rPr>
+                                  <w:rFonts w:asciiTheme="majorHAnsi" w:eastAsiaTheme="majorEastAsia" w:hAnsiTheme="majorHAnsi" w:cstheme="majorBidi"/>
+                                  <w:caps/>
+                                  <w:color w:val="8496B0" w:themeColor="text2" w:themeTint="99"/>
+                                  <w:sz w:val="64"/>
+                                  <w:szCs w:val="64"/>
+                                </w:rPr>
+                                <w:t>e weather Site Project</w:t>
                               </w:r>
                             </w:p>
                           </w:sdtContent>
@@ -3114,14 +3152,36 @@
                             <w:r>
                               <w:t xml:space="preserve">Figure </w:t>
                             </w:r>
-                            <w:fldSimple w:instr=" SEQ Figure \* ARABIC ">
-                              <w:r>
-                                <w:rPr>
-                                  <w:noProof/>
-                                </w:rPr>
-                                <w:t>1</w:t>
-                              </w:r>
-                            </w:fldSimple>
+                            <w:r>
+                              <w:rPr>
+                                <w:noProof/>
+                              </w:rPr>
+                              <w:fldChar w:fldCharType="begin"/>
+                            </w:r>
+                            <w:r>
+                              <w:rPr>
+                                <w:noProof/>
+                              </w:rPr>
+                              <w:instrText xml:space="preserve"> SEQ Figure \* ARABIC </w:instrText>
+                            </w:r>
+                            <w:r>
+                              <w:rPr>
+                                <w:noProof/>
+                              </w:rPr>
+                              <w:fldChar w:fldCharType="separate"/>
+                            </w:r>
+                            <w:r>
+                              <w:rPr>
+                                <w:noProof/>
+                              </w:rPr>
+                              <w:t>1</w:t>
+                            </w:r>
+                            <w:r>
+                              <w:rPr>
+                                <w:noProof/>
+                              </w:rPr>
+                              <w:fldChar w:fldCharType="end"/>
+                            </w:r>
                             <w:r>
                               <w:t>: Mockup of Site with Colors</w:t>
                             </w:r>
@@ -3148,11 +3208,7 @@
           </mc:Choice>
           <mc:Fallback>
             <w:pict>
-              <v:shapetype w14:anchorId="1FFFC360" id="_x0000_t202" coordsize="21600,21600" o:spt="202" path="m,l,21600r21600,l21600,xe">
-                <v:stroke joinstyle="miter"/>
-                <v:path gradientshapeok="t" o:connecttype="rect"/>
-              </v:shapetype>
-              <v:shape id="Text Box 33" o:spid="_x0000_s1028" type="#_x0000_t202" style="position:absolute;left:0;text-align:left;margin-left:42.5pt;margin-top:7.9pt;width:215pt;height:16pt;z-index:-251642880;visibility:visible;mso-wrap-style:square;mso-width-percent:0;mso-height-percent:0;mso-wrap-distance-left:9pt;mso-wrap-distance-top:0;mso-wrap-distance-right:9pt;mso-wrap-distance-bottom:0;mso-position-horizontal:absolute;mso-position-horizontal-relative:text;mso-position-vertical:absolute;mso-position-vertical-relative:text;mso-width-percent:0;mso-height-percent:0;mso-width-relative:margin;mso-height-relative:margin;v-text-anchor:top" o:gfxdata="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" stroked="f">
+              <v:shape w14:anchorId="1FFFC360" id="Text Box 33" o:spid="_x0000_s1028" type="#_x0000_t202" style="position:absolute;left:0;text-align:left;margin-left:42.5pt;margin-top:7.9pt;width:215pt;height:16pt;z-index:-251642880;visibility:visible;mso-wrap-style:square;mso-width-percent:0;mso-height-percent:0;mso-wrap-distance-left:9pt;mso-wrap-distance-top:0;mso-wrap-distance-right:9pt;mso-wrap-distance-bottom:0;mso-position-horizontal:absolute;mso-position-horizontal-relative:text;mso-position-vertical:absolute;mso-position-vertical-relative:text;mso-width-percent:0;mso-height-percent:0;mso-width-relative:margin;mso-height-relative:margin;v-text-anchor:top" o:gfxdata="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" stroked="f">
                 <v:textbox inset="0,0,0,0">
                   <w:txbxContent>
                     <w:p>
@@ -3167,14 +3223,36 @@
                       <w:r>
                         <w:t xml:space="preserve">Figure </w:t>
                       </w:r>
-                      <w:fldSimple w:instr=" SEQ Figure \* ARABIC ">
-                        <w:r>
-                          <w:rPr>
-                            <w:noProof/>
-                          </w:rPr>
-                          <w:t>1</w:t>
-                        </w:r>
-                      </w:fldSimple>
+                      <w:r>
+                        <w:rPr>
+                          <w:noProof/>
+                        </w:rPr>
+                        <w:fldChar w:fldCharType="begin"/>
+                      </w:r>
+                      <w:r>
+                        <w:rPr>
+                          <w:noProof/>
+                        </w:rPr>
+                        <w:instrText xml:space="preserve"> SEQ Figure \* ARABIC </w:instrText>
+                      </w:r>
+                      <w:r>
+                        <w:rPr>
+                          <w:noProof/>
+                        </w:rPr>
+                        <w:fldChar w:fldCharType="separate"/>
+                      </w:r>
+                      <w:r>
+                        <w:rPr>
+                          <w:noProof/>
+                        </w:rPr>
+                        <w:t>1</w:t>
+                      </w:r>
+                      <w:r>
+                        <w:rPr>
+                          <w:noProof/>
+                        </w:rPr>
+                        <w:fldChar w:fldCharType="end"/>
+                      </w:r>
                       <w:r>
                         <w:t>: Mockup of Site with Colors</w:t>
                       </w:r>

</xml_diff>

<commit_message>
Updated headings on plan doc
</commit_message>
<xml_diff>
--- a/assignments/lesson-4/Website Planning Document.docx
+++ b/assignments/lesson-4/Website Planning Document.docx
@@ -123,27 +123,16 @@
                                         <w:sz w:val="64"/>
                                         <w:szCs w:val="64"/>
                                       </w:rPr>
-                                      <w:t>T</w:t>
+                                      <w:t>W</w:t>
                                     </w:r>
                                     <w:r>
                                       <w:rPr>
                                         <w:rFonts w:asciiTheme="majorHAnsi" w:eastAsiaTheme="majorEastAsia" w:hAnsiTheme="majorHAnsi" w:cstheme="majorBidi"/>
-                                        <w:caps/>
                                         <w:color w:val="8496B0" w:themeColor="text2" w:themeTint="99"/>
                                         <w:sz w:val="64"/>
                                         <w:szCs w:val="64"/>
                                       </w:rPr>
-                                      <w:t>h</w:t>
-                                    </w:r>
-                                    <w:r>
-                                      <w:rPr>
-                                        <w:rFonts w:asciiTheme="majorHAnsi" w:eastAsiaTheme="majorEastAsia" w:hAnsiTheme="majorHAnsi" w:cstheme="majorBidi"/>
-                                        <w:caps/>
-                                        <w:color w:val="8496B0" w:themeColor="text2" w:themeTint="99"/>
-                                        <w:sz w:val="64"/>
-                                        <w:szCs w:val="64"/>
-                                      </w:rPr>
-                                      <w:t>e weather Site Project</w:t>
+                                      <w:t>ebsite Planning Document</w:t>
                                     </w:r>
                                   </w:p>
                                 </w:sdtContent>
@@ -179,16 +168,10 @@
                                         <w:sz w:val="36"/>
                                         <w:szCs w:val="36"/>
                                       </w:rPr>
-                                      <w:t>Website Planning Document</w:t>
+                                      <w:t>The Weather Site Project</w:t>
                                     </w:r>
                                   </w:sdtContent>
                                 </w:sdt>
-                                <w:r>
-                                  <w:rPr>
-                                    <w:noProof/>
-                                  </w:rPr>
-                                  <w:t xml:space="preserve"> </w:t>
-                                </w:r>
                               </w:p>
                               <w:p/>
                             </w:txbxContent>
@@ -258,27 +241,16 @@
                                   <w:sz w:val="64"/>
                                   <w:szCs w:val="64"/>
                                 </w:rPr>
-                                <w:t>T</w:t>
+                                <w:t>W</w:t>
                               </w:r>
                               <w:r>
                                 <w:rPr>
                                   <w:rFonts w:asciiTheme="majorHAnsi" w:eastAsiaTheme="majorEastAsia" w:hAnsiTheme="majorHAnsi" w:cstheme="majorBidi"/>
-                                  <w:caps/>
                                   <w:color w:val="8496B0" w:themeColor="text2" w:themeTint="99"/>
                                   <w:sz w:val="64"/>
                                   <w:szCs w:val="64"/>
                                 </w:rPr>
-                                <w:t>h</w:t>
-                              </w:r>
-                              <w:r>
-                                <w:rPr>
-                                  <w:rFonts w:asciiTheme="majorHAnsi" w:eastAsiaTheme="majorEastAsia" w:hAnsiTheme="majorHAnsi" w:cstheme="majorBidi"/>
-                                  <w:caps/>
-                                  <w:color w:val="8496B0" w:themeColor="text2" w:themeTint="99"/>
-                                  <w:sz w:val="64"/>
-                                  <w:szCs w:val="64"/>
-                                </w:rPr>
-                                <w:t>e weather Site Project</w:t>
+                                <w:t>ebsite Planning Document</w:t>
                               </w:r>
                             </w:p>
                           </w:sdtContent>
@@ -314,16 +286,10 @@
                                   <w:sz w:val="36"/>
                                   <w:szCs w:val="36"/>
                                 </w:rPr>
-                                <w:t>Website Planning Document</w:t>
+                                <w:t>The Weather Site Project</w:t>
                               </w:r>
                             </w:sdtContent>
                           </w:sdt>
-                          <w:r>
-                            <w:rPr>
-                              <w:noProof/>
-                            </w:rPr>
-                            <w:t xml:space="preserve"> </w:t>
-                          </w:r>
                         </w:p>
                         <w:p/>
                       </w:txbxContent>
@@ -1106,6 +1072,8 @@
             <w:br w:type="page"/>
           </w:r>
         </w:p>
+        <w:bookmarkStart w:id="0" w:name="_GoBack" w:displacedByCustomXml="next"/>
+        <w:bookmarkEnd w:id="0" w:displacedByCustomXml="next"/>
       </w:sdtContent>
     </w:sdt>
     <w:p>

</xml_diff>